<commit_message>
Update Test Plan, SAD and add Test Cases 1-15 and 19-21
</commit_message>
<xml_diff>
--- a/RUP/Use Cases/15 Изменение данных склада о взятых рубахах.docx
+++ b/RUP/Use Cases/15 Изменение данных склада о взятых рубахах.docx
@@ -45,25 +45,21 @@
       <w:r>
         <w:t xml:space="preserve"> </w:t>
       </w:r>
-      <w:proofErr w:type="spellStart"/>
       <w:r>
         <w:rPr>
           <w:lang w:val="en-US"/>
         </w:rPr>
         <w:t>Speci</w:t>
       </w:r>
-      <w:proofErr w:type="spellEnd"/>
       <w:r>
         <w:t>ﬁ</w:t>
       </w:r>
-      <w:proofErr w:type="spellStart"/>
       <w:r>
         <w:rPr>
           <w:lang w:val="en-US"/>
         </w:rPr>
         <w:t>cation</w:t>
       </w:r>
-      <w:proofErr w:type="spellEnd"/>
       <w:r>
         <w:t>: &lt;</w:t>
       </w:r>
@@ -149,8 +145,6 @@
       <w:r>
         <w:t xml:space="preserve"> </w:t>
       </w:r>
-      <w:bookmarkStart w:id="0" w:name="_GoBack"/>
-      <w:bookmarkEnd w:id="0"/>
     </w:p>
     <w:p>
       <w:pPr>
@@ -637,7 +631,15 @@
       </w:r>
       <w:r>
         <w:tab/>
-        <w:t>Пользователь отменяет изъятие рубах со склада</w:t>
+        <w:t xml:space="preserve">Пользователь </w:t>
+      </w:r>
+      <w:r>
+        <w:t>допустил ошибки при изъятии</w:t>
+      </w:r>
+      <w:bookmarkStart w:id="0" w:name="_GoBack"/>
+      <w:bookmarkEnd w:id="0"/>
+      <w:r>
+        <w:t xml:space="preserve"> рубах со склада</w:t>
       </w:r>
     </w:p>
     <w:p>

</xml_diff>